<commit_message>
Committing improvements for whole document builder
</commit_message>
<xml_diff>
--- a/HRMS/HRMS.Infrasturcture/Resources/DocumentTemplates/Sample Template.docx
+++ b/HRMS/HRMS.Infrasturcture/Resources/DocumentTemplates/Sample Template.docx
@@ -142,8 +142,24 @@
       <w:r>
         <w:t>&lt;para1&gt;</w:t>
       </w:r>
-      <w:r>
-        <w:br/>
+    </w:p>
+    <w:p>
+      <w:r>
+        <w:t>&lt;</w:t>
+      </w:r>
+      <w:r>
+        <w:t>style</w:t>
+      </w:r>
+      <w:r>
+        <w:t xml:space="preserve">&gt; </w:t>
+      </w:r>
+      <w:r>
+        <w:br/>
+      </w:r>
+    </w:p>
+    <w:p>
+      <w:r>
+        <w:t>&lt;table&gt;</w:t>
       </w:r>
       <w:r>
         <w:br/>
@@ -347,7 +363,7 @@
     <w:lsdException w:name="Table Web 2" w:semiHidden="1" w:unhideWhenUsed="1"/>
     <w:lsdException w:name="Table Web 3" w:semiHidden="1" w:unhideWhenUsed="1"/>
     <w:lsdException w:name="Balloon Text" w:semiHidden="1" w:unhideWhenUsed="1"/>
-    <w:lsdException w:name="Table Grid" w:semiHidden="1" w:uiPriority="59" w:unhideWhenUsed="1"/>
+    <w:lsdException w:name="Table Grid" w:uiPriority="59"/>
     <w:lsdException w:name="Table Theme" w:semiHidden="1" w:unhideWhenUsed="1"/>
     <w:lsdException w:name="Placeholder Text" w:semiHidden="1"/>
     <w:lsdException w:name="No Spacing" w:uiPriority="1" w:qFormat="1"/>

</xml_diff>